<commit_message>
Updating Medicated Feed Notice
</commit_message>
<xml_diff>
--- a/app/server/static/templates/notices/Renewal_MedicatedFeed_Template.docx
+++ b/app/server/static/templates/notices/Renewal_MedicatedFeed_Template.docx
@@ -114,15 +114,35 @@
           <w:b/>
           <w:sz w:val="24"/>
         </w:rPr>
-        <w:t>{d.</w:t>
-      </w:r>
-      <w:r>
-        <w:rPr>
-          <w:rFonts w:ascii="Arial" w:hAnsi="Arial"/>
-          <w:b/>
-          <w:sz w:val="24"/>
-        </w:rPr>
-        <w:t>LicenceStart}</w:t>
+        <w:t>{</w:t>
+      </w:r>
+      <w:proofErr w:type="spellStart"/>
+      <w:proofErr w:type="gramStart"/>
+      <w:r>
+        <w:rPr>
+          <w:rFonts w:ascii="Arial" w:hAnsi="Arial"/>
+          <w:b/>
+          <w:sz w:val="24"/>
+        </w:rPr>
+        <w:t>d.</w:t>
+      </w:r>
+      <w:r>
+        <w:rPr>
+          <w:rFonts w:ascii="Arial" w:hAnsi="Arial"/>
+          <w:b/>
+          <w:sz w:val="24"/>
+        </w:rPr>
+        <w:t>LicenceStart</w:t>
+      </w:r>
+      <w:proofErr w:type="spellEnd"/>
+      <w:proofErr w:type="gramEnd"/>
+      <w:r>
+        <w:rPr>
+          <w:rFonts w:ascii="Arial" w:hAnsi="Arial"/>
+          <w:b/>
+          <w:sz w:val="24"/>
+        </w:rPr>
+        <w:t>}</w:t>
       </w:r>
       <w:r>
         <w:rPr>
@@ -138,7 +158,25 @@
           <w:b/>
           <w:sz w:val="24"/>
         </w:rPr>
-        <w:t>{d.LicenceExpiry}</w:t>
+        <w:t>{</w:t>
+      </w:r>
+      <w:proofErr w:type="spellStart"/>
+      <w:r>
+        <w:rPr>
+          <w:rFonts w:ascii="Arial" w:hAnsi="Arial"/>
+          <w:b/>
+          <w:sz w:val="24"/>
+        </w:rPr>
+        <w:t>d.LicenceExpiry</w:t>
+      </w:r>
+      <w:proofErr w:type="spellEnd"/>
+      <w:r>
+        <w:rPr>
+          <w:rFonts w:ascii="Arial" w:hAnsi="Arial"/>
+          <w:b/>
+          <w:sz w:val="24"/>
+        </w:rPr>
+        <w:t>}</w:t>
       </w:r>
     </w:p>
     <w:p>
@@ -187,7 +225,25 @@
           <w:rFonts w:ascii="Arial" w:hAnsi="Arial"/>
           <w:sz w:val="24"/>
         </w:rPr>
-        <w:t>{d.LicenceHolderCompany}</w:t>
+        <w:t>{</w:t>
+      </w:r>
+      <w:proofErr w:type="spellStart"/>
+      <w:proofErr w:type="gramStart"/>
+      <w:r>
+        <w:rPr>
+          <w:rFonts w:ascii="Arial" w:hAnsi="Arial"/>
+          <w:sz w:val="24"/>
+        </w:rPr>
+        <w:t>d.LicenceHolderCompany</w:t>
+      </w:r>
+      <w:proofErr w:type="spellEnd"/>
+      <w:proofErr w:type="gramEnd"/>
+      <w:r>
+        <w:rPr>
+          <w:rFonts w:ascii="Arial" w:hAnsi="Arial"/>
+          <w:sz w:val="24"/>
+        </w:rPr>
+        <w:t>}</w:t>
       </w:r>
     </w:p>
     <w:p>
@@ -206,14 +262,32 @@
           <w:rFonts w:ascii="Arial" w:hAnsi="Arial"/>
           <w:sz w:val="24"/>
         </w:rPr>
-        <w:t>{d.</w:t>
-      </w:r>
-      <w:r>
-        <w:rPr>
-          <w:rFonts w:ascii="Arial" w:hAnsi="Arial"/>
-          <w:sz w:val="24"/>
-        </w:rPr>
-        <w:t>MailingAddress}</w:t>
+        <w:t>{</w:t>
+      </w:r>
+      <w:proofErr w:type="spellStart"/>
+      <w:proofErr w:type="gramStart"/>
+      <w:r>
+        <w:rPr>
+          <w:rFonts w:ascii="Arial" w:hAnsi="Arial"/>
+          <w:sz w:val="24"/>
+        </w:rPr>
+        <w:t>d.</w:t>
+      </w:r>
+      <w:r>
+        <w:rPr>
+          <w:rFonts w:ascii="Arial" w:hAnsi="Arial"/>
+          <w:sz w:val="24"/>
+        </w:rPr>
+        <w:t>MailingAddress</w:t>
+      </w:r>
+      <w:proofErr w:type="spellEnd"/>
+      <w:proofErr w:type="gramEnd"/>
+      <w:r>
+        <w:rPr>
+          <w:rFonts w:ascii="Arial" w:hAnsi="Arial"/>
+          <w:sz w:val="24"/>
+        </w:rPr>
+        <w:t>}</w:t>
       </w:r>
     </w:p>
     <w:p>
@@ -230,7 +304,25 @@
           <w:rFonts w:ascii="Arial" w:hAnsi="Arial"/>
           <w:sz w:val="24"/>
         </w:rPr>
-        <w:t>{d.MailingCity}</w:t>
+        <w:t>{</w:t>
+      </w:r>
+      <w:proofErr w:type="spellStart"/>
+      <w:proofErr w:type="gramStart"/>
+      <w:r>
+        <w:rPr>
+          <w:rFonts w:ascii="Arial" w:hAnsi="Arial"/>
+          <w:sz w:val="24"/>
+        </w:rPr>
+        <w:t>d.MailingCity</w:t>
+      </w:r>
+      <w:proofErr w:type="spellEnd"/>
+      <w:proofErr w:type="gramEnd"/>
+      <w:r>
+        <w:rPr>
+          <w:rFonts w:ascii="Arial" w:hAnsi="Arial"/>
+          <w:sz w:val="24"/>
+        </w:rPr>
+        <w:t>}</w:t>
       </w:r>
       <w:r>
         <w:rPr>
@@ -244,14 +336,30 @@
           <w:rFonts w:ascii="Arial" w:hAnsi="Arial"/>
           <w:sz w:val="24"/>
         </w:rPr>
-        <w:t>{d.Mailing</w:t>
-      </w:r>
-      <w:r>
-        <w:rPr>
-          <w:rFonts w:ascii="Arial" w:hAnsi="Arial"/>
-          <w:sz w:val="24"/>
-        </w:rPr>
-        <w:t>Prov}</w:t>
+        <w:t>{</w:t>
+      </w:r>
+      <w:proofErr w:type="spellStart"/>
+      <w:r>
+        <w:rPr>
+          <w:rFonts w:ascii="Arial" w:hAnsi="Arial"/>
+          <w:sz w:val="24"/>
+        </w:rPr>
+        <w:t>d.Mailing</w:t>
+      </w:r>
+      <w:r>
+        <w:rPr>
+          <w:rFonts w:ascii="Arial" w:hAnsi="Arial"/>
+          <w:sz w:val="24"/>
+        </w:rPr>
+        <w:t>Prov</w:t>
+      </w:r>
+      <w:proofErr w:type="spellEnd"/>
+      <w:r>
+        <w:rPr>
+          <w:rFonts w:ascii="Arial" w:hAnsi="Arial"/>
+          <w:sz w:val="24"/>
+        </w:rPr>
+        <w:t>}</w:t>
       </w:r>
     </w:p>
     <w:p>
@@ -268,7 +376,25 @@
           <w:rFonts w:ascii="Arial" w:hAnsi="Arial"/>
           <w:sz w:val="24"/>
         </w:rPr>
-        <w:t>{d.PostCode}</w:t>
+        <w:t>{</w:t>
+      </w:r>
+      <w:proofErr w:type="spellStart"/>
+      <w:proofErr w:type="gramStart"/>
+      <w:r>
+        <w:rPr>
+          <w:rFonts w:ascii="Arial" w:hAnsi="Arial"/>
+          <w:sz w:val="24"/>
+        </w:rPr>
+        <w:t>d.PostCode</w:t>
+      </w:r>
+      <w:proofErr w:type="spellEnd"/>
+      <w:proofErr w:type="gramEnd"/>
+      <w:r>
+        <w:rPr>
+          <w:rFonts w:ascii="Arial" w:hAnsi="Arial"/>
+          <w:sz w:val="24"/>
+        </w:rPr>
+        <w:t>}</w:t>
       </w:r>
       <w:r>
         <w:rPr>
@@ -293,12 +419,21 @@
           <w:sz w:val="24"/>
         </w:rPr>
       </w:pPr>
-      <w:r>
-        <w:rPr>
-          <w:rFonts w:ascii="Arial" w:hAnsi="Arial"/>
-          <w:sz w:val="24"/>
-        </w:rPr>
-        <w:t>Licence Number:</w:t>
+      <w:proofErr w:type="spellStart"/>
+      <w:r>
+        <w:rPr>
+          <w:rFonts w:ascii="Arial" w:hAnsi="Arial"/>
+          <w:sz w:val="24"/>
+        </w:rPr>
+        <w:t>Licence</w:t>
+      </w:r>
+      <w:proofErr w:type="spellEnd"/>
+      <w:r>
+        <w:rPr>
+          <w:rFonts w:ascii="Arial" w:hAnsi="Arial"/>
+          <w:sz w:val="24"/>
+        </w:rPr>
+        <w:t xml:space="preserve"> Number:</w:t>
       </w:r>
       <w:r>
         <w:rPr>
@@ -314,32 +449,86 @@
           <w:rFonts w:ascii="Arial" w:hAnsi="Arial"/>
           <w:sz w:val="24"/>
         </w:rPr>
-        <w:t>{d.LicenceNumber}</w:t>
-      </w:r>
-    </w:p>
-    <w:p>
-      <w:pPr>
-        <w:rPr>
-          <w:rFonts w:ascii="Arial" w:hAnsi="Arial"/>
-          <w:sz w:val="24"/>
-        </w:rPr>
-      </w:pPr>
-    </w:p>
-    <w:p>
-      <w:pPr>
-        <w:rPr>
-          <w:rFonts w:ascii="Arial" w:hAnsi="Arial"/>
-          <w:b/>
-          <w:sz w:val="24"/>
-        </w:rPr>
-      </w:pPr>
-      <w:r>
-        <w:rPr>
-          <w:rFonts w:ascii="Arial" w:hAnsi="Arial"/>
-          <w:b/>
-          <w:sz w:val="24"/>
-        </w:rPr>
-        <w:t xml:space="preserve">Medicated Feed Licence Fee ………………………………………..….. </w:t>
+        <w:t>{</w:t>
+      </w:r>
+      <w:proofErr w:type="spellStart"/>
+      <w:proofErr w:type="gramStart"/>
+      <w:r>
+        <w:rPr>
+          <w:rFonts w:ascii="Arial" w:hAnsi="Arial"/>
+          <w:sz w:val="24"/>
+        </w:rPr>
+        <w:t>d.LicenceNumber</w:t>
+      </w:r>
+      <w:proofErr w:type="spellEnd"/>
+      <w:proofErr w:type="gramEnd"/>
+      <w:r>
+        <w:rPr>
+          <w:rFonts w:ascii="Arial" w:hAnsi="Arial"/>
+          <w:sz w:val="24"/>
+        </w:rPr>
+        <w:t>}</w:t>
+      </w:r>
+    </w:p>
+    <w:p>
+      <w:pPr>
+        <w:rPr>
+          <w:rFonts w:ascii="Arial" w:hAnsi="Arial"/>
+          <w:sz w:val="24"/>
+        </w:rPr>
+      </w:pPr>
+    </w:p>
+    <w:p>
+      <w:pPr>
+        <w:rPr>
+          <w:rFonts w:ascii="Arial" w:hAnsi="Arial"/>
+          <w:b/>
+          <w:sz w:val="24"/>
+        </w:rPr>
+      </w:pPr>
+      <w:r>
+        <w:rPr>
+          <w:rFonts w:ascii="Arial" w:hAnsi="Arial"/>
+          <w:b/>
+          <w:sz w:val="24"/>
+        </w:rPr>
+        <w:t xml:space="preserve">Medicated Feed </w:t>
+      </w:r>
+      <w:proofErr w:type="spellStart"/>
+      <w:r>
+        <w:rPr>
+          <w:rFonts w:ascii="Arial" w:hAnsi="Arial"/>
+          <w:b/>
+          <w:sz w:val="24"/>
+        </w:rPr>
+        <w:t>Licence</w:t>
+      </w:r>
+      <w:proofErr w:type="spellEnd"/>
+      <w:r>
+        <w:rPr>
+          <w:rFonts w:ascii="Arial" w:hAnsi="Arial"/>
+          <w:b/>
+          <w:sz w:val="24"/>
+        </w:rPr>
+        <w:t xml:space="preserve"> Fee ……………………………………</w:t>
+      </w:r>
+      <w:proofErr w:type="gramStart"/>
+      <w:r>
+        <w:rPr>
+          <w:rFonts w:ascii="Arial" w:hAnsi="Arial"/>
+          <w:b/>
+          <w:sz w:val="24"/>
+        </w:rPr>
+        <w:t>…..</w:t>
+      </w:r>
+      <w:proofErr w:type="gramEnd"/>
+      <w:r>
+        <w:rPr>
+          <w:rFonts w:ascii="Arial" w:hAnsi="Arial"/>
+          <w:b/>
+          <w:sz w:val="24"/>
+        </w:rPr>
+        <w:t xml:space="preserve">….. </w:t>
       </w:r>
       <w:bookmarkStart w:id="6" w:name="Licence_Fee"/>
       <w:bookmarkEnd w:id="6"/>
@@ -349,7 +538,27 @@
           <w:b/>
           <w:sz w:val="24"/>
         </w:rPr>
-        <w:t>{d.LicenceFee}</w:t>
+        <w:t>{</w:t>
+      </w:r>
+      <w:proofErr w:type="spellStart"/>
+      <w:proofErr w:type="gramStart"/>
+      <w:r>
+        <w:rPr>
+          <w:rFonts w:ascii="Arial" w:hAnsi="Arial"/>
+          <w:b/>
+          <w:sz w:val="24"/>
+        </w:rPr>
+        <w:t>d.LicenceFee</w:t>
+      </w:r>
+      <w:proofErr w:type="spellEnd"/>
+      <w:proofErr w:type="gramEnd"/>
+      <w:r>
+        <w:rPr>
+          <w:rFonts w:ascii="Arial" w:hAnsi="Arial"/>
+          <w:b/>
+          <w:sz w:val="24"/>
+        </w:rPr>
+        <w:t>}</w:t>
       </w:r>
     </w:p>
     <w:p>
@@ -365,11 +574,19 @@
         </w:rPr>
         <w:tab/>
       </w:r>
-      <w:r>
-        <w:rPr>
-          <w:rFonts w:ascii="Arial" w:hAnsi="Arial"/>
-        </w:rPr>
-        <w:t>For the purpose of manufacturing and selling medicated feed.</w:t>
+      <w:proofErr w:type="gramStart"/>
+      <w:r>
+        <w:rPr>
+          <w:rFonts w:ascii="Arial" w:hAnsi="Arial"/>
+        </w:rPr>
+        <w:t>For the purpose of</w:t>
+      </w:r>
+      <w:proofErr w:type="gramEnd"/>
+      <w:r>
+        <w:rPr>
+          <w:rFonts w:ascii="Arial" w:hAnsi="Arial"/>
+        </w:rPr>
+        <w:t xml:space="preserve"> manufacturing and selling medicated feed.</w:t>
       </w:r>
     </w:p>
     <w:p>
@@ -407,8 +624,17 @@
           <w:rFonts w:ascii="Arial" w:hAnsi="Arial"/>
           <w:sz w:val="24"/>
         </w:rPr>
-        <w:t xml:space="preserve">   Yes _   No  _</w:t>
-      </w:r>
+        <w:t xml:space="preserve">   Yes _   </w:t>
+      </w:r>
+      <w:proofErr w:type="gramStart"/>
+      <w:r>
+        <w:rPr>
+          <w:rFonts w:ascii="Arial" w:hAnsi="Arial"/>
+          <w:sz w:val="24"/>
+        </w:rPr>
+        <w:t>No  _</w:t>
+      </w:r>
+      <w:proofErr w:type="gramEnd"/>
     </w:p>
     <w:p>
       <w:pPr>
@@ -452,12 +678,336 @@
         </w:rPr>
         <w:t>{</w:t>
       </w:r>
-      <w:r>
-        <w:rPr>
-          <w:rFonts w:ascii="Arial" w:hAnsi="Arial"/>
-          <w:sz w:val="24"/>
-        </w:rPr>
-        <w:t>d.Dispensers[i].DispLicenceHolderName}</w:t>
+      <w:proofErr w:type="spellStart"/>
+      <w:r>
+        <w:rPr>
+          <w:rFonts w:ascii="Arial" w:hAnsi="Arial"/>
+          <w:sz w:val="24"/>
+        </w:rPr>
+        <w:t>d.Dispensers</w:t>
+      </w:r>
+      <w:proofErr w:type="spellEnd"/>
+      <w:r>
+        <w:rPr>
+          <w:rFonts w:ascii="Arial" w:hAnsi="Arial"/>
+          <w:sz w:val="24"/>
+        </w:rPr>
+        <w:t>[</w:t>
+      </w:r>
+      <w:proofErr w:type="spellStart"/>
+      <w:r>
+        <w:rPr>
+          <w:rFonts w:ascii="Arial" w:hAnsi="Arial"/>
+          <w:sz w:val="24"/>
+        </w:rPr>
+        <w:t>i</w:t>
+      </w:r>
+      <w:proofErr w:type="spellEnd"/>
+      <w:r>
+        <w:rPr>
+          <w:rFonts w:ascii="Arial" w:hAnsi="Arial"/>
+          <w:sz w:val="24"/>
+        </w:rPr>
+        <w:t>].</w:t>
+      </w:r>
+      <w:proofErr w:type="spellStart"/>
+      <w:r>
+        <w:rPr>
+          <w:rFonts w:ascii="Arial" w:hAnsi="Arial"/>
+          <w:sz w:val="24"/>
+        </w:rPr>
+        <w:t>DispLicenceHolderName</w:t>
+      </w:r>
+      <w:proofErr w:type="spellEnd"/>
+      <w:r>
+        <w:rPr>
+          <w:rFonts w:ascii="Arial" w:hAnsi="Arial"/>
+          <w:sz w:val="24"/>
+        </w:rPr>
+        <w:t xml:space="preserve">} </w:t>
+      </w:r>
+      <w:r>
+        <w:rPr>
+          <w:rFonts w:ascii="Arial" w:hAnsi="Arial"/>
+          <w:sz w:val="24"/>
+        </w:rPr>
+        <w:t>{</w:t>
+      </w:r>
+      <w:proofErr w:type="spellStart"/>
+      <w:r>
+        <w:rPr>
+          <w:rFonts w:ascii="Arial" w:hAnsi="Arial"/>
+          <w:sz w:val="24"/>
+        </w:rPr>
+        <w:t>d.Dispensers</w:t>
+      </w:r>
+      <w:proofErr w:type="spellEnd"/>
+      <w:r>
+        <w:rPr>
+          <w:rFonts w:ascii="Arial" w:hAnsi="Arial"/>
+          <w:sz w:val="24"/>
+        </w:rPr>
+        <w:t>[</w:t>
+      </w:r>
+      <w:proofErr w:type="spellStart"/>
+      <w:r>
+        <w:rPr>
+          <w:rFonts w:ascii="Arial" w:hAnsi="Arial"/>
+          <w:sz w:val="24"/>
+        </w:rPr>
+        <w:t>i</w:t>
+      </w:r>
+      <w:proofErr w:type="spellEnd"/>
+      <w:r>
+        <w:rPr>
+          <w:rFonts w:ascii="Arial" w:hAnsi="Arial"/>
+          <w:sz w:val="24"/>
+        </w:rPr>
+        <w:t>].</w:t>
+      </w:r>
+      <w:proofErr w:type="spellStart"/>
+      <w:r>
+        <w:rPr>
+          <w:rFonts w:ascii="Arial" w:hAnsi="Arial"/>
+          <w:sz w:val="24"/>
+        </w:rPr>
+        <w:t>DispLicenceHolderName:ifNEM</w:t>
+      </w:r>
+      <w:proofErr w:type="spellEnd"/>
+      <w:r>
+        <w:rPr>
+          <w:rFonts w:ascii="Arial" w:hAnsi="Arial"/>
+          <w:sz w:val="24"/>
+        </w:rPr>
+        <w:t>():show(</w:t>
+      </w:r>
+      <w:r>
+        <w:rPr>
+          <w:rFonts w:ascii="Arial" w:hAnsi="Arial"/>
+          <w:sz w:val="24"/>
+        </w:rPr>
+        <w:t>-</w:t>
+      </w:r>
+      <w:r>
+        <w:rPr>
+          <w:rFonts w:ascii="Arial" w:hAnsi="Arial"/>
+          <w:sz w:val="24"/>
+        </w:rPr>
+        <w:t>)}</w:t>
+      </w:r>
+      <w:r>
+        <w:rPr>
+          <w:rFonts w:ascii="Arial" w:hAnsi="Arial"/>
+          <w:sz w:val="24"/>
+        </w:rPr>
+        <w:t xml:space="preserve"> </w:t>
+      </w:r>
+      <w:r>
+        <w:rPr>
+          <w:rFonts w:ascii="Arial" w:hAnsi="Arial"/>
+          <w:sz w:val="24"/>
+        </w:rPr>
+        <w:t>{</w:t>
+      </w:r>
+      <w:proofErr w:type="spellStart"/>
+      <w:r>
+        <w:rPr>
+          <w:rFonts w:ascii="Arial" w:hAnsi="Arial"/>
+          <w:sz w:val="24"/>
+        </w:rPr>
+        <w:t>d.Dispensers</w:t>
+      </w:r>
+      <w:proofErr w:type="spellEnd"/>
+      <w:r>
+        <w:rPr>
+          <w:rFonts w:ascii="Arial" w:hAnsi="Arial"/>
+          <w:sz w:val="24"/>
+        </w:rPr>
+        <w:t>[</w:t>
+      </w:r>
+      <w:proofErr w:type="spellStart"/>
+      <w:r>
+        <w:rPr>
+          <w:rFonts w:ascii="Arial" w:hAnsi="Arial"/>
+          <w:sz w:val="24"/>
+        </w:rPr>
+        <w:t>i</w:t>
+      </w:r>
+      <w:proofErr w:type="spellEnd"/>
+      <w:r>
+        <w:rPr>
+          <w:rFonts w:ascii="Arial" w:hAnsi="Arial"/>
+          <w:sz w:val="24"/>
+        </w:rPr>
+        <w:t>].</w:t>
+      </w:r>
+      <w:proofErr w:type="spellStart"/>
+      <w:r>
+        <w:rPr>
+          <w:rFonts w:ascii="Arial" w:hAnsi="Arial"/>
+          <w:sz w:val="24"/>
+        </w:rPr>
+        <w:t>DispLicenceHolderName:ifNEM</w:t>
+      </w:r>
+      <w:proofErr w:type="spellEnd"/>
+      <w:r>
+        <w:rPr>
+          <w:rFonts w:ascii="Arial" w:hAnsi="Arial"/>
+          <w:sz w:val="24"/>
+        </w:rPr>
+        <w:t>():show(</w:t>
+      </w:r>
+      <w:r>
+        <w:rPr>
+          <w:rFonts w:ascii="Arial" w:hAnsi="Arial"/>
+          <w:sz w:val="24"/>
+        </w:rPr>
+        <w:t>Expiry</w:t>
+      </w:r>
+      <w:r>
+        <w:rPr>
+          <w:rFonts w:ascii="Arial" w:hAnsi="Arial"/>
+          <w:sz w:val="24"/>
+        </w:rPr>
+        <w:t>)}</w:t>
+      </w:r>
+      <w:r>
+        <w:rPr>
+          <w:rFonts w:ascii="Arial" w:hAnsi="Arial"/>
+          <w:sz w:val="24"/>
+        </w:rPr>
+        <w:t xml:space="preserve"> </w:t>
+      </w:r>
+      <w:r>
+        <w:rPr>
+          <w:rFonts w:ascii="Arial" w:hAnsi="Arial"/>
+          <w:sz w:val="24"/>
+        </w:rPr>
+        <w:t>{</w:t>
+      </w:r>
+      <w:proofErr w:type="spellStart"/>
+      <w:r>
+        <w:rPr>
+          <w:rFonts w:ascii="Arial" w:hAnsi="Arial"/>
+          <w:sz w:val="24"/>
+        </w:rPr>
+        <w:t>d.Dispensers</w:t>
+      </w:r>
+      <w:proofErr w:type="spellEnd"/>
+      <w:r>
+        <w:rPr>
+          <w:rFonts w:ascii="Arial" w:hAnsi="Arial"/>
+          <w:sz w:val="24"/>
+        </w:rPr>
+        <w:t>[</w:t>
+      </w:r>
+      <w:proofErr w:type="spellStart"/>
+      <w:r>
+        <w:rPr>
+          <w:rFonts w:ascii="Arial" w:hAnsi="Arial"/>
+          <w:sz w:val="24"/>
+        </w:rPr>
+        <w:t>i</w:t>
+      </w:r>
+      <w:proofErr w:type="spellEnd"/>
+      <w:r>
+        <w:rPr>
+          <w:rFonts w:ascii="Arial" w:hAnsi="Arial"/>
+          <w:sz w:val="24"/>
+        </w:rPr>
+        <w:t>].</w:t>
+      </w:r>
+      <w:proofErr w:type="spellStart"/>
+      <w:r>
+        <w:rPr>
+          <w:rFonts w:ascii="Arial" w:hAnsi="Arial"/>
+          <w:sz w:val="24"/>
+        </w:rPr>
+        <w:t>DispLicenceHolderName:ifNEM</w:t>
+      </w:r>
+      <w:proofErr w:type="spellEnd"/>
+      <w:r>
+        <w:rPr>
+          <w:rFonts w:ascii="Arial" w:hAnsi="Arial"/>
+          <w:sz w:val="24"/>
+        </w:rPr>
+        <w:t>():show(</w:t>
+      </w:r>
+      <w:r>
+        <w:rPr>
+          <w:rFonts w:ascii="Arial" w:hAnsi="Arial"/>
+          <w:sz w:val="24"/>
+        </w:rPr>
+        <w:t>Date:</w:t>
+      </w:r>
+      <w:r>
+        <w:rPr>
+          <w:rFonts w:ascii="Arial" w:hAnsi="Arial"/>
+          <w:sz w:val="24"/>
+        </w:rPr>
+        <w:t>)}</w:t>
+      </w:r>
+      <w:r>
+        <w:rPr>
+          <w:rFonts w:ascii="Arial" w:hAnsi="Arial"/>
+          <w:sz w:val="24"/>
+        </w:rPr>
+        <w:t xml:space="preserve"> </w:t>
+      </w:r>
+      <w:r>
+        <w:rPr>
+          <w:rFonts w:ascii="Arial" w:hAnsi="Arial"/>
+          <w:sz w:val="24"/>
+        </w:rPr>
+        <w:t>{</w:t>
+      </w:r>
+      <w:proofErr w:type="spellStart"/>
+      <w:r>
+        <w:rPr>
+          <w:rFonts w:ascii="Arial" w:hAnsi="Arial"/>
+          <w:sz w:val="24"/>
+        </w:rPr>
+        <w:t>d.Dispensers</w:t>
+      </w:r>
+      <w:proofErr w:type="spellEnd"/>
+      <w:r>
+        <w:rPr>
+          <w:rFonts w:ascii="Arial" w:hAnsi="Arial"/>
+          <w:sz w:val="24"/>
+        </w:rPr>
+        <w:t>[</w:t>
+      </w:r>
+      <w:proofErr w:type="spellStart"/>
+      <w:r>
+        <w:rPr>
+          <w:rFonts w:ascii="Arial" w:hAnsi="Arial"/>
+          <w:sz w:val="24"/>
+        </w:rPr>
+        <w:t>i</w:t>
+      </w:r>
+      <w:proofErr w:type="spellEnd"/>
+      <w:r>
+        <w:rPr>
+          <w:rFonts w:ascii="Arial" w:hAnsi="Arial"/>
+          <w:sz w:val="24"/>
+        </w:rPr>
+        <w:t>].</w:t>
+      </w:r>
+      <w:proofErr w:type="spellStart"/>
+      <w:r>
+        <w:rPr>
+          <w:rFonts w:ascii="Arial" w:hAnsi="Arial"/>
+          <w:sz w:val="24"/>
+        </w:rPr>
+        <w:t>DispLicenceExpiryDate</w:t>
+      </w:r>
+      <w:proofErr w:type="spellEnd"/>
+      <w:r>
+        <w:rPr>
+          <w:rFonts w:ascii="Arial" w:hAnsi="Arial"/>
+          <w:sz w:val="24"/>
+        </w:rPr>
+        <w:t>}</w:t>
       </w:r>
       <w:r>
         <w:rPr>
@@ -465,13 +1015,314 @@
           <w:sz w:val="24"/>
         </w:rPr>
         <w:br/>
-      </w:r>
-      <w:r>
-        <w:rPr>
-          <w:rFonts w:ascii="Arial" w:hAnsi="Arial"/>
-          <w:sz w:val="24"/>
-        </w:rPr>
-        <w:t>{d.Dispensers[i+1].DispLicenceHolderName}</w:t>
+        <w:t>{</w:t>
+      </w:r>
+      <w:proofErr w:type="spellStart"/>
+      <w:r>
+        <w:rPr>
+          <w:rFonts w:ascii="Arial" w:hAnsi="Arial"/>
+          <w:sz w:val="24"/>
+        </w:rPr>
+        <w:t>d.Dispensers</w:t>
+      </w:r>
+      <w:proofErr w:type="spellEnd"/>
+      <w:r>
+        <w:rPr>
+          <w:rFonts w:ascii="Arial" w:hAnsi="Arial"/>
+          <w:sz w:val="24"/>
+        </w:rPr>
+        <w:t>[i+1].</w:t>
+      </w:r>
+      <w:proofErr w:type="spellStart"/>
+      <w:r>
+        <w:rPr>
+          <w:rFonts w:ascii="Arial" w:hAnsi="Arial"/>
+          <w:sz w:val="24"/>
+        </w:rPr>
+        <w:t>DispLicenceHolderName</w:t>
+      </w:r>
+      <w:proofErr w:type="spellEnd"/>
+      <w:r>
+        <w:rPr>
+          <w:rFonts w:ascii="Arial" w:hAnsi="Arial"/>
+          <w:sz w:val="24"/>
+        </w:rPr>
+        <w:t xml:space="preserve">} </w:t>
+      </w:r>
+      <w:r>
+        <w:rPr>
+          <w:rFonts w:ascii="Arial" w:hAnsi="Arial"/>
+          <w:sz w:val="24"/>
+        </w:rPr>
+        <w:t>{</w:t>
+      </w:r>
+      <w:proofErr w:type="spellStart"/>
+      <w:r>
+        <w:rPr>
+          <w:rFonts w:ascii="Arial" w:hAnsi="Arial"/>
+          <w:sz w:val="24"/>
+        </w:rPr>
+        <w:t>d.Dispensers</w:t>
+      </w:r>
+      <w:proofErr w:type="spellEnd"/>
+      <w:r>
+        <w:rPr>
+          <w:rFonts w:ascii="Arial" w:hAnsi="Arial"/>
+          <w:sz w:val="24"/>
+        </w:rPr>
+        <w:t>[i</w:t>
+      </w:r>
+      <w:r>
+        <w:rPr>
+          <w:rFonts w:ascii="Arial" w:hAnsi="Arial"/>
+          <w:sz w:val="24"/>
+        </w:rPr>
+        <w:t>+1</w:t>
+      </w:r>
+      <w:r>
+        <w:rPr>
+          <w:rFonts w:ascii="Arial" w:hAnsi="Arial"/>
+          <w:sz w:val="24"/>
+        </w:rPr>
+        <w:t>].</w:t>
+      </w:r>
+      <w:proofErr w:type="spellStart"/>
+      <w:r>
+        <w:rPr>
+          <w:rFonts w:ascii="Arial" w:hAnsi="Arial"/>
+          <w:sz w:val="24"/>
+        </w:rPr>
+        <w:t>DispLicenceHolderName:ifNEM</w:t>
+      </w:r>
+      <w:proofErr w:type="spellEnd"/>
+      <w:r>
+        <w:rPr>
+          <w:rFonts w:ascii="Arial" w:hAnsi="Arial"/>
+          <w:sz w:val="24"/>
+        </w:rPr>
+        <w:t>():show(</w:t>
+      </w:r>
+      <w:r>
+        <w:rPr>
+          <w:rFonts w:ascii="Arial" w:hAnsi="Arial"/>
+          <w:sz w:val="24"/>
+        </w:rPr>
+        <w:t>-</w:t>
+      </w:r>
+      <w:r>
+        <w:rPr>
+          <w:rFonts w:ascii="Arial" w:hAnsi="Arial"/>
+          <w:sz w:val="24"/>
+        </w:rPr>
+        <w:t>)}</w:t>
+      </w:r>
+      <w:r>
+        <w:rPr>
+          <w:rFonts w:ascii="Arial" w:hAnsi="Arial"/>
+          <w:sz w:val="24"/>
+        </w:rPr>
+        <w:t xml:space="preserve"> </w:t>
+      </w:r>
+      <w:r>
+        <w:rPr>
+          <w:rFonts w:ascii="Arial" w:hAnsi="Arial"/>
+          <w:sz w:val="24"/>
+        </w:rPr>
+        <w:t>{</w:t>
+      </w:r>
+      <w:proofErr w:type="spellStart"/>
+      <w:r>
+        <w:rPr>
+          <w:rFonts w:ascii="Arial" w:hAnsi="Arial"/>
+          <w:sz w:val="24"/>
+        </w:rPr>
+        <w:t>d.Dispensers</w:t>
+      </w:r>
+      <w:proofErr w:type="spellEnd"/>
+      <w:r>
+        <w:rPr>
+          <w:rFonts w:ascii="Arial" w:hAnsi="Arial"/>
+          <w:sz w:val="24"/>
+        </w:rPr>
+        <w:t>[i</w:t>
+      </w:r>
+      <w:r>
+        <w:rPr>
+          <w:rFonts w:ascii="Arial" w:hAnsi="Arial"/>
+          <w:sz w:val="24"/>
+        </w:rPr>
+        <w:t>+1</w:t>
+      </w:r>
+      <w:r>
+        <w:rPr>
+          <w:rFonts w:ascii="Arial" w:hAnsi="Arial"/>
+          <w:sz w:val="24"/>
+        </w:rPr>
+        <w:t>].</w:t>
+      </w:r>
+      <w:proofErr w:type="spellStart"/>
+      <w:r>
+        <w:rPr>
+          <w:rFonts w:ascii="Arial" w:hAnsi="Arial"/>
+          <w:sz w:val="24"/>
+        </w:rPr>
+        <w:t>DispLicenceHolderName:ifNEM</w:t>
+      </w:r>
+      <w:proofErr w:type="spellEnd"/>
+      <w:r>
+        <w:rPr>
+          <w:rFonts w:ascii="Arial" w:hAnsi="Arial"/>
+          <w:sz w:val="24"/>
+        </w:rPr>
+        <w:t>():show(</w:t>
+      </w:r>
+      <w:r>
+        <w:rPr>
+          <w:rFonts w:ascii="Arial" w:hAnsi="Arial"/>
+          <w:sz w:val="24"/>
+        </w:rPr>
+        <w:t>Expiry</w:t>
+      </w:r>
+      <w:r>
+        <w:rPr>
+          <w:rFonts w:ascii="Arial" w:hAnsi="Arial"/>
+          <w:sz w:val="24"/>
+        </w:rPr>
+        <w:t>)}</w:t>
+      </w:r>
+      <w:r>
+        <w:rPr>
+          <w:rFonts w:ascii="Arial" w:hAnsi="Arial"/>
+          <w:sz w:val="24"/>
+        </w:rPr>
+        <w:t xml:space="preserve"> </w:t>
+      </w:r>
+      <w:r>
+        <w:rPr>
+          <w:rFonts w:ascii="Arial" w:hAnsi="Arial"/>
+          <w:sz w:val="24"/>
+        </w:rPr>
+        <w:t>{</w:t>
+      </w:r>
+      <w:proofErr w:type="spellStart"/>
+      <w:r>
+        <w:rPr>
+          <w:rFonts w:ascii="Arial" w:hAnsi="Arial"/>
+          <w:sz w:val="24"/>
+        </w:rPr>
+        <w:t>d.Dispensers</w:t>
+      </w:r>
+      <w:proofErr w:type="spellEnd"/>
+      <w:r>
+        <w:rPr>
+          <w:rFonts w:ascii="Arial" w:hAnsi="Arial"/>
+          <w:sz w:val="24"/>
+        </w:rPr>
+        <w:t>[i</w:t>
+      </w:r>
+      <w:r>
+        <w:rPr>
+          <w:rFonts w:ascii="Arial" w:hAnsi="Arial"/>
+          <w:sz w:val="24"/>
+        </w:rPr>
+        <w:t>+1</w:t>
+      </w:r>
+      <w:r>
+        <w:rPr>
+          <w:rFonts w:ascii="Arial" w:hAnsi="Arial"/>
+          <w:sz w:val="24"/>
+        </w:rPr>
+        <w:t>].</w:t>
+      </w:r>
+      <w:proofErr w:type="spellStart"/>
+      <w:r>
+        <w:rPr>
+          <w:rFonts w:ascii="Arial" w:hAnsi="Arial"/>
+          <w:sz w:val="24"/>
+        </w:rPr>
+        <w:t>DispLicenceHolderName:ifNEM</w:t>
+      </w:r>
+      <w:proofErr w:type="spellEnd"/>
+      <w:r>
+        <w:rPr>
+          <w:rFonts w:ascii="Arial" w:hAnsi="Arial"/>
+          <w:sz w:val="24"/>
+        </w:rPr>
+        <w:t>():show(</w:t>
+      </w:r>
+      <w:r>
+        <w:rPr>
+          <w:rFonts w:ascii="Arial" w:hAnsi="Arial"/>
+          <w:sz w:val="24"/>
+        </w:rPr>
+        <w:t>Date:</w:t>
+      </w:r>
+      <w:r>
+        <w:rPr>
+          <w:rFonts w:ascii="Arial" w:hAnsi="Arial"/>
+          <w:sz w:val="24"/>
+        </w:rPr>
+        <w:t>)}</w:t>
+      </w:r>
+      <w:r>
+        <w:rPr>
+          <w:rFonts w:ascii="Arial" w:hAnsi="Arial"/>
+          <w:sz w:val="24"/>
+        </w:rPr>
+        <w:t xml:space="preserve"> </w:t>
+      </w:r>
+      <w:r>
+        <w:rPr>
+          <w:rFonts w:ascii="Arial" w:hAnsi="Arial"/>
+          <w:sz w:val="24"/>
+        </w:rPr>
+        <w:t>{</w:t>
+      </w:r>
+      <w:proofErr w:type="spellStart"/>
+      <w:r>
+        <w:rPr>
+          <w:rFonts w:ascii="Arial" w:hAnsi="Arial"/>
+          <w:sz w:val="24"/>
+        </w:rPr>
+        <w:t>d.Dispensers</w:t>
+      </w:r>
+      <w:proofErr w:type="spellEnd"/>
+      <w:r>
+        <w:rPr>
+          <w:rFonts w:ascii="Arial" w:hAnsi="Arial"/>
+          <w:sz w:val="24"/>
+        </w:rPr>
+        <w:t>[i</w:t>
+      </w:r>
+      <w:r>
+        <w:rPr>
+          <w:rFonts w:ascii="Arial" w:hAnsi="Arial"/>
+          <w:sz w:val="24"/>
+        </w:rPr>
+        <w:t>+1</w:t>
+      </w:r>
+      <w:r>
+        <w:rPr>
+          <w:rFonts w:ascii="Arial" w:hAnsi="Arial"/>
+          <w:sz w:val="24"/>
+        </w:rPr>
+        <w:t>].</w:t>
+      </w:r>
+      <w:proofErr w:type="spellStart"/>
+      <w:r>
+        <w:rPr>
+          <w:rFonts w:ascii="Arial" w:hAnsi="Arial"/>
+          <w:sz w:val="24"/>
+        </w:rPr>
+        <w:t>DispLicenceExpiryDate</w:t>
+      </w:r>
+      <w:proofErr w:type="spellEnd"/>
+      <w:r>
+        <w:rPr>
+          <w:rFonts w:ascii="Arial" w:hAnsi="Arial"/>
+          <w:sz w:val="24"/>
+        </w:rPr>
+        <w:t>}</w:t>
       </w:r>
       <w:r>
         <w:rPr>
@@ -480,14 +1331,6 @@
         </w:rPr>
         <w:br/>
       </w:r>
-    </w:p>
-    <w:p>
-      <w:pPr>
-        <w:rPr>
-          <w:rFonts w:ascii="Arial" w:hAnsi="Arial"/>
-          <w:sz w:val="24"/>
-        </w:rPr>
-      </w:pPr>
     </w:p>
     <w:p>
       <w:pPr>
@@ -1421,21 +2264,6 @@
 </file>
 
 <file path=customXml/item1.xml><?xml version="1.0" encoding="utf-8"?>
-<?mso-contentType ?>
-<FormTemplates xmlns="http://schemas.microsoft.com/sharepoint/v3/contenttype/forms">
-  <Display>DocumentLibraryForm</Display>
-  <Edit>DocumentLibraryForm</Edit>
-  <New>DocumentLibraryForm</New>
-</FormTemplates>
-</file>
-
-<file path=customXml/item2.xml><?xml version="1.0" encoding="utf-8"?>
-<p:properties xmlns:p="http://schemas.microsoft.com/office/2006/metadata/properties" xmlns:xsi="http://www.w3.org/2001/XMLSchema-instance" xmlns:pc="http://schemas.microsoft.com/office/infopath/2007/PartnerControls">
-  <documentManagement/>
-</p:properties>
-</file>
-
-<file path=customXml/item3.xml><?xml version="1.0" encoding="utf-8"?>
 <ct:contentTypeSchema xmlns:ct="http://schemas.microsoft.com/office/2006/metadata/contentType" xmlns:ma="http://schemas.microsoft.com/office/2006/metadata/properties/metaAttributes" ct:_="" ma:_="" ma:contentTypeName="Document" ma:contentTypeID="0x010100B8CBF3948AF16E4A9427EB9CB0C3AFDB" ma:contentTypeVersion="11" ma:contentTypeDescription="Create a new document." ma:contentTypeScope="" ma:versionID="9fc8a81a77eeb73bda9729b3f784b8c4">
   <xsd:schema xmlns:xsd="http://www.w3.org/2001/XMLSchema" xmlns:xs="http://www.w3.org/2001/XMLSchema" xmlns:p="http://schemas.microsoft.com/office/2006/metadata/properties" xmlns:ns2="bc8b8595-9fa1-49bc-a016-2621e7bde64e" xmlns:ns3="e1c8ebbc-f196-4c28-98e9-1900bd408e79" targetNamespace="http://schemas.microsoft.com/office/2006/metadata/properties" ma:root="true" ma:fieldsID="88ad40c7f0e134defa4acd5e486d3459" ns2:_="" ns3:_="">
     <xsd:import namespace="bc8b8595-9fa1-49bc-a016-2621e7bde64e"/>
@@ -1646,24 +2474,22 @@
 </ct:contentTypeSchema>
 </file>
 
-<file path=customXml/itemProps1.xml><?xml version="1.0" encoding="utf-8"?>
-<ds:datastoreItem xmlns:ds="http://schemas.openxmlformats.org/officeDocument/2006/customXml" ds:itemID="{9F9B6FE4-0D10-40A4-A53F-38B0158B1A1E}">
-  <ds:schemaRefs>
-    <ds:schemaRef ds:uri="http://schemas.microsoft.com/sharepoint/v3/contenttype/forms"/>
-  </ds:schemaRefs>
-</ds:datastoreItem>
+<file path=customXml/item2.xml><?xml version="1.0" encoding="utf-8"?>
+<p:properties xmlns:p="http://schemas.microsoft.com/office/2006/metadata/properties" xmlns:xsi="http://www.w3.org/2001/XMLSchema-instance" xmlns:pc="http://schemas.microsoft.com/office/infopath/2007/PartnerControls">
+  <documentManagement/>
+</p:properties>
 </file>
 
-<file path=customXml/itemProps2.xml><?xml version="1.0" encoding="utf-8"?>
-<ds:datastoreItem xmlns:ds="http://schemas.openxmlformats.org/officeDocument/2006/customXml" ds:itemID="{8CA5F420-862D-4827-8F2D-96002F06B475}">
-  <ds:schemaRefs>
-    <ds:schemaRef ds:uri="http://schemas.microsoft.com/office/2006/metadata/properties"/>
-    <ds:schemaRef ds:uri="http://schemas.microsoft.com/office/infopath/2007/PartnerControls"/>
-  </ds:schemaRefs>
-</ds:datastoreItem>
+<file path=customXml/item3.xml><?xml version="1.0" encoding="utf-8"?>
+<?mso-contentType ?>
+<FormTemplates xmlns="http://schemas.microsoft.com/sharepoint/v3/contenttype/forms">
+  <Display>DocumentLibraryForm</Display>
+  <Edit>DocumentLibraryForm</Edit>
+  <New>DocumentLibraryForm</New>
+</FormTemplates>
 </file>
 
-<file path=customXml/itemProps3.xml><?xml version="1.0" encoding="utf-8"?>
+<file path=customXml/itemProps1.xml><?xml version="1.0" encoding="utf-8"?>
 <ds:datastoreItem xmlns:ds="http://schemas.openxmlformats.org/officeDocument/2006/customXml" ds:itemID="{9769C09D-073B-4228-91F2-3B1D9C77B9C7}">
   <ds:schemaRefs>
     <ds:schemaRef ds:uri="http://schemas.microsoft.com/office/2006/metadata/contentType"/>
@@ -1680,4 +2506,21 @@
     <ds:schemaRef ds:uri="http://schemas.microsoft.com/internal/obd"/>
   </ds:schemaRefs>
 </ds:datastoreItem>
+</file>
+
+<file path=customXml/itemProps2.xml><?xml version="1.0" encoding="utf-8"?>
+<ds:datastoreItem xmlns:ds="http://schemas.openxmlformats.org/officeDocument/2006/customXml" ds:itemID="{8CA5F420-862D-4827-8F2D-96002F06B475}">
+  <ds:schemaRefs>
+    <ds:schemaRef ds:uri="http://schemas.microsoft.com/office/2006/metadata/properties"/>
+    <ds:schemaRef ds:uri="http://schemas.microsoft.com/office/infopath/2007/PartnerControls"/>
+  </ds:schemaRefs>
+</ds:datastoreItem>
+</file>
+
+<file path=customXml/itemProps3.xml><?xml version="1.0" encoding="utf-8"?>
+<ds:datastoreItem xmlns:ds="http://schemas.openxmlformats.org/officeDocument/2006/customXml" ds:itemID="{9F9B6FE4-0D10-40A4-A53F-38B0158B1A1E}">
+  <ds:schemaRefs>
+    <ds:schemaRef ds:uri="http://schemas.microsoft.com/sharepoint/v3/contenttype/forms"/>
+  </ds:schemaRefs>
+</ds:datastoreItem>
 </file>
</xml_diff>